<commit_message>
Andamento do trabalho final de gerenciamento de projetos
</commit_message>
<xml_diff>
--- a/Gerenciamento de Projetos/Trabalho Final/Descrição CU.docx
+++ b/Gerenciamento de Projetos/Trabalho Final/Descrição CU.docx
@@ -32,36 +32,55 @@
         <w:rPr/>
       </w:pPr>
       <w:r>
-        <w:rPr/>
-        <w:t>Logar no sistema: Fazer login de acesso ao sistema.</w:t>
-      </w:r>
-    </w:p>
-    <w:p>
-      <w:pPr>
-        <w:pStyle w:val="Normal"/>
-        <w:numPr>
-          <w:ilvl w:val="1"/>
-          <w:numId w:val="1"/>
-        </w:numPr>
-        <w:rPr/>
-      </w:pPr>
-      <w:r>
-        <w:rPr/>
-        <w:t>Ação do usuário: Acessar tela de login, digitar usuário e senha e clicar em “acessar”.</w:t>
-      </w:r>
-    </w:p>
-    <w:p>
-      <w:pPr>
-        <w:pStyle w:val="Normal"/>
-        <w:numPr>
-          <w:ilvl w:val="1"/>
-          <w:numId w:val="1"/>
-        </w:numPr>
-        <w:rPr/>
-      </w:pPr>
-      <w:r>
-        <w:rPr/>
-        <w:t>Ação do sistema: Direcionar usuário para a home (placar) do sistema.</w:t>
+        <w:rPr>
+          <w:b/>
+          <w:bCs/>
+        </w:rPr>
+        <w:t>Logar no sistema</w:t>
+      </w:r>
+      <w:r>
+        <w:rPr/>
+        <w:t>: Fazer login de acesso ao sistema.</w:t>
+      </w:r>
+    </w:p>
+    <w:p>
+      <w:pPr>
+        <w:pStyle w:val="Normal"/>
+        <w:numPr>
+          <w:ilvl w:val="1"/>
+          <w:numId w:val="1"/>
+        </w:numPr>
+        <w:rPr/>
+      </w:pPr>
+      <w:r>
+        <w:rPr>
+          <w:u w:val="single"/>
+        </w:rPr>
+        <w:t>Ação do usuário</w:t>
+      </w:r>
+      <w:r>
+        <w:rPr/>
+        <w:t>: Acessar tela de login, digitar usuário e senha e clicar em “acessar”.</w:t>
+      </w:r>
+    </w:p>
+    <w:p>
+      <w:pPr>
+        <w:pStyle w:val="Normal"/>
+        <w:numPr>
+          <w:ilvl w:val="1"/>
+          <w:numId w:val="1"/>
+        </w:numPr>
+        <w:rPr/>
+      </w:pPr>
+      <w:r>
+        <w:rPr>
+          <w:u w:val="single"/>
+        </w:rPr>
+        <w:t>Ação do sistema</w:t>
+      </w:r>
+      <w:r>
+        <w:rPr/>
+        <w:t>: Direcionar usuário para a home (placar) do sistema.</w:t>
       </w:r>
     </w:p>
     <w:p>
@@ -74,36 +93,55 @@
         <w:rPr/>
       </w:pPr>
       <w:r>
-        <w:rPr/>
-        <w:t>Cadastrar usuário: usuário das transportadoras fazem cadastro de novos usuários de sistema.</w:t>
-      </w:r>
-    </w:p>
-    <w:p>
-      <w:pPr>
-        <w:pStyle w:val="Normal"/>
-        <w:numPr>
-          <w:ilvl w:val="1"/>
-          <w:numId w:val="1"/>
-        </w:numPr>
-        <w:rPr/>
-      </w:pPr>
-      <w:r>
-        <w:rPr/>
-        <w:t>Ação do usuário: Acessar tela de cadastro de usuário, preencher formulário de cadastro e clicar em salvar.</w:t>
-      </w:r>
-    </w:p>
-    <w:p>
-      <w:pPr>
-        <w:pStyle w:val="Normal"/>
-        <w:numPr>
-          <w:ilvl w:val="1"/>
-          <w:numId w:val="1"/>
-        </w:numPr>
-        <w:rPr/>
-      </w:pPr>
-      <w:r>
-        <w:rPr/>
-        <w:t>Ação do sistema: Persistir informações do novo usuário no banco de dados.</w:t>
+        <w:rPr>
+          <w:b/>
+          <w:bCs/>
+        </w:rPr>
+        <w:t>Cadastrar usuário</w:t>
+      </w:r>
+      <w:r>
+        <w:rPr/>
+        <w:t>: usuário das transportadoras fazem cadastro de novos usuários de sistema.</w:t>
+      </w:r>
+    </w:p>
+    <w:p>
+      <w:pPr>
+        <w:pStyle w:val="Normal"/>
+        <w:numPr>
+          <w:ilvl w:val="1"/>
+          <w:numId w:val="1"/>
+        </w:numPr>
+        <w:rPr/>
+      </w:pPr>
+      <w:r>
+        <w:rPr>
+          <w:u w:val="single"/>
+        </w:rPr>
+        <w:t>Ação do usuário</w:t>
+      </w:r>
+      <w:r>
+        <w:rPr/>
+        <w:t>: Acessar tela de cadastro de usuário, preencher formulário de cadastro e clicar em salvar.</w:t>
+      </w:r>
+    </w:p>
+    <w:p>
+      <w:pPr>
+        <w:pStyle w:val="Normal"/>
+        <w:numPr>
+          <w:ilvl w:val="1"/>
+          <w:numId w:val="1"/>
+        </w:numPr>
+        <w:rPr/>
+      </w:pPr>
+      <w:r>
+        <w:rPr>
+          <w:u w:val="single"/>
+        </w:rPr>
+        <w:t>Ação do sistema</w:t>
+      </w:r>
+      <w:r>
+        <w:rPr/>
+        <w:t>: Persistir informações do novo usuário no banco de dados.</w:t>
       </w:r>
     </w:p>
     <w:p>
@@ -116,36 +154,55 @@
         <w:rPr/>
       </w:pPr>
       <w:r>
-        <w:rPr/>
-        <w:t>Cadastrar praça: Usuário da transportadora cadastra novas praças.</w:t>
-      </w:r>
-    </w:p>
-    <w:p>
-      <w:pPr>
-        <w:pStyle w:val="Normal"/>
-        <w:numPr>
-          <w:ilvl w:val="1"/>
-          <w:numId w:val="1"/>
-        </w:numPr>
-        <w:rPr/>
-      </w:pPr>
-      <w:r>
-        <w:rPr/>
-        <w:t>Ação do usuário: Usuário acessa tela de cadastro de praças, preenche formulário com as informações necessárias e clica em salvar.</w:t>
-      </w:r>
-    </w:p>
-    <w:p>
-      <w:pPr>
-        <w:pStyle w:val="Normal"/>
-        <w:numPr>
-          <w:ilvl w:val="1"/>
-          <w:numId w:val="1"/>
-        </w:numPr>
-        <w:rPr/>
-      </w:pPr>
-      <w:r>
-        <w:rPr/>
-        <w:t>Ação do sistema: Persistir informações da nova praça no banco de dados e apresentar nova praça no placar.</w:t>
+        <w:rPr>
+          <w:b/>
+          <w:bCs/>
+        </w:rPr>
+        <w:t>Cadastrar praça</w:t>
+      </w:r>
+      <w:r>
+        <w:rPr/>
+        <w:t>: Usuário da transportadora cadastra novas praças.</w:t>
+      </w:r>
+    </w:p>
+    <w:p>
+      <w:pPr>
+        <w:pStyle w:val="Normal"/>
+        <w:numPr>
+          <w:ilvl w:val="1"/>
+          <w:numId w:val="1"/>
+        </w:numPr>
+        <w:rPr/>
+      </w:pPr>
+      <w:r>
+        <w:rPr>
+          <w:u w:val="single"/>
+        </w:rPr>
+        <w:t>Ação do usuário</w:t>
+      </w:r>
+      <w:r>
+        <w:rPr/>
+        <w:t>: Usuário acessa tela de cadastro de praças, preenche formulário com as informações necessárias e clica em salvar.</w:t>
+      </w:r>
+    </w:p>
+    <w:p>
+      <w:pPr>
+        <w:pStyle w:val="Normal"/>
+        <w:numPr>
+          <w:ilvl w:val="1"/>
+          <w:numId w:val="1"/>
+        </w:numPr>
+        <w:rPr/>
+      </w:pPr>
+      <w:r>
+        <w:rPr>
+          <w:u w:val="single"/>
+        </w:rPr>
+        <w:t>Ação do sistema</w:t>
+      </w:r>
+      <w:r>
+        <w:rPr/>
+        <w:t>: Persistir informações da nova praça no banco de dados e apresentar nova praça no placar.</w:t>
       </w:r>
     </w:p>
     <w:p>
@@ -158,44 +215,55 @@
         <w:rPr/>
       </w:pPr>
       <w:r>
-        <w:rPr/>
-        <w:t>Desabilitar praça: Usuário da transportadora desabilita praça.</w:t>
-      </w:r>
-    </w:p>
-    <w:p>
-      <w:pPr>
-        <w:pStyle w:val="Normal"/>
-        <w:numPr>
-          <w:ilvl w:val="1"/>
-          <w:numId w:val="1"/>
-        </w:numPr>
-        <w:rPr/>
-      </w:pPr>
-      <w:r>
-        <w:rPr/>
-        <w:t>Ação do usuário: Usuário acessa tela de manutenção de praças, localiza a praça desejada e a desabilita.</w:t>
-      </w:r>
-    </w:p>
-    <w:p>
-      <w:pPr>
-        <w:pStyle w:val="Normal"/>
-        <w:numPr>
-          <w:ilvl w:val="1"/>
-          <w:numId w:val="1"/>
-        </w:numPr>
-        <w:rPr/>
-      </w:pPr>
-      <w:r>
-        <w:rPr/>
-        <w:t xml:space="preserve">Ação do sistema: Persiste informações no banco </w:t>
-      </w:r>
-      <w:r>
-        <w:rPr/>
-        <w:t xml:space="preserve">como </w:t>
-      </w:r>
-      <w:r>
-        <w:rPr/>
-        <w:t>praça desabilitada e assim a praça não aparece mais no placar.</w:t>
+        <w:rPr>
+          <w:b/>
+          <w:bCs/>
+        </w:rPr>
+        <w:t>Desabilitar praça</w:t>
+      </w:r>
+      <w:r>
+        <w:rPr/>
+        <w:t>: Usuário da transportadora desabilita praça.</w:t>
+      </w:r>
+    </w:p>
+    <w:p>
+      <w:pPr>
+        <w:pStyle w:val="Normal"/>
+        <w:numPr>
+          <w:ilvl w:val="1"/>
+          <w:numId w:val="1"/>
+        </w:numPr>
+        <w:rPr/>
+      </w:pPr>
+      <w:r>
+        <w:rPr>
+          <w:u w:val="single"/>
+        </w:rPr>
+        <w:t>Ação do usuário</w:t>
+      </w:r>
+      <w:r>
+        <w:rPr/>
+        <w:t>: Usuário acessa tela de manutenção de praças, localiza a praça desejada e a desabilita.</w:t>
+      </w:r>
+    </w:p>
+    <w:p>
+      <w:pPr>
+        <w:pStyle w:val="Normal"/>
+        <w:numPr>
+          <w:ilvl w:val="1"/>
+          <w:numId w:val="1"/>
+        </w:numPr>
+        <w:rPr/>
+      </w:pPr>
+      <w:r>
+        <w:rPr>
+          <w:u w:val="single"/>
+        </w:rPr>
+        <w:t>Ação do sistema</w:t>
+      </w:r>
+      <w:r>
+        <w:rPr/>
+        <w:t>: Persiste informações no banco como praça desabilitada e assim a praça não aparece mais no placar.</w:t>
       </w:r>
     </w:p>
     <w:p>
@@ -208,36 +276,55 @@
         <w:rPr/>
       </w:pPr>
       <w:r>
-        <w:rPr/>
-        <w:t>Emitir relatório: Usuário da transportadora acessa área de relatórios e emite relatório.</w:t>
-      </w:r>
-    </w:p>
-    <w:p>
-      <w:pPr>
-        <w:pStyle w:val="Normal"/>
-        <w:numPr>
-          <w:ilvl w:val="1"/>
-          <w:numId w:val="1"/>
-        </w:numPr>
-        <w:rPr/>
-      </w:pPr>
-      <w:r>
-        <w:rPr/>
-        <w:t>Ação do usuário: Usuário acessa tela de relatórios, seleciona relatório desejado, informa os filtros para o relatório e clica em “Gerar Relatório”.</w:t>
-      </w:r>
-    </w:p>
-    <w:p>
-      <w:pPr>
-        <w:pStyle w:val="Normal"/>
-        <w:numPr>
-          <w:ilvl w:val="1"/>
-          <w:numId w:val="1"/>
-        </w:numPr>
-        <w:rPr/>
-      </w:pPr>
-      <w:r>
-        <w:rPr/>
-        <w:t>Ação do sistema: Faz as consultas no banco conforme filtros informados pelo usuário, gera um PDF e disponibiliza para o usuário fazer o download.</w:t>
+        <w:rPr>
+          <w:b/>
+          <w:bCs/>
+        </w:rPr>
+        <w:t>Emitir relatório</w:t>
+      </w:r>
+      <w:r>
+        <w:rPr/>
+        <w:t>: Usuário da transportadora acessa área de relatórios e emite relatório.</w:t>
+      </w:r>
+    </w:p>
+    <w:p>
+      <w:pPr>
+        <w:pStyle w:val="Normal"/>
+        <w:numPr>
+          <w:ilvl w:val="1"/>
+          <w:numId w:val="1"/>
+        </w:numPr>
+        <w:rPr/>
+      </w:pPr>
+      <w:r>
+        <w:rPr>
+          <w:u w:val="single"/>
+        </w:rPr>
+        <w:t>Ação do usuário</w:t>
+      </w:r>
+      <w:r>
+        <w:rPr/>
+        <w:t>: Usuário acessa tela de relatórios, seleciona relatório desejado, informa os filtros para o relatório e clica em “Gerar Relatório”.</w:t>
+      </w:r>
+    </w:p>
+    <w:p>
+      <w:pPr>
+        <w:pStyle w:val="Normal"/>
+        <w:numPr>
+          <w:ilvl w:val="1"/>
+          <w:numId w:val="1"/>
+        </w:numPr>
+        <w:rPr/>
+      </w:pPr>
+      <w:r>
+        <w:rPr>
+          <w:u w:val="single"/>
+        </w:rPr>
+        <w:t>Ação do sistema</w:t>
+      </w:r>
+      <w:r>
+        <w:rPr/>
+        <w:t>: Faz as consultas no banco conforme filtros informados pelo usuário, gera um PDF e disponibiliza para o usuário fazer o download.</w:t>
       </w:r>
     </w:p>
     <w:p>
@@ -250,36 +337,63 @@
         <w:rPr/>
       </w:pPr>
       <w:r>
-        <w:rPr/>
-        <w:t>Cadastrar caminhão: Usuário da transportadora cadastra novo caminhão.</w:t>
-      </w:r>
-    </w:p>
-    <w:p>
-      <w:pPr>
-        <w:pStyle w:val="Normal"/>
-        <w:numPr>
-          <w:ilvl w:val="1"/>
-          <w:numId w:val="1"/>
-        </w:numPr>
-        <w:rPr/>
-      </w:pPr>
-      <w:r>
-        <w:rPr/>
-        <w:t>Ação do usuário: Usuário acessa tela de cadastro de caminhões, preenche o formulário de cadastro com as informações necessárias e clica em salva.</w:t>
-      </w:r>
-    </w:p>
-    <w:p>
-      <w:pPr>
-        <w:pStyle w:val="Normal"/>
-        <w:numPr>
-          <w:ilvl w:val="1"/>
-          <w:numId w:val="1"/>
-        </w:numPr>
-        <w:rPr/>
-      </w:pPr>
-      <w:r>
-        <w:rPr/>
-        <w:t xml:space="preserve">Ação do sistema: Persiste informações no banco </w:t>
+        <w:rPr>
+          <w:b/>
+          <w:bCs/>
+        </w:rPr>
+        <w:t>Cadastrar caminhão</w:t>
+      </w:r>
+      <w:r>
+        <w:rPr/>
+        <w:t>: Usuário da transportadora cadastra novo caminhão.</w:t>
+      </w:r>
+    </w:p>
+    <w:p>
+      <w:pPr>
+        <w:pStyle w:val="Normal"/>
+        <w:numPr>
+          <w:ilvl w:val="1"/>
+          <w:numId w:val="1"/>
+        </w:numPr>
+        <w:rPr/>
+      </w:pPr>
+      <w:r>
+        <w:rPr>
+          <w:u w:val="single"/>
+        </w:rPr>
+        <w:t>Ação do usuário</w:t>
+      </w:r>
+      <w:r>
+        <w:rPr/>
+        <w:t>: Usuário acessa tela de cadastro de caminhões, preenche o formulário de cadastro com as informações necessárias e clica em salva.</w:t>
+      </w:r>
+    </w:p>
+    <w:p>
+      <w:pPr>
+        <w:pStyle w:val="Normal"/>
+        <w:numPr>
+          <w:ilvl w:val="1"/>
+          <w:numId w:val="1"/>
+        </w:numPr>
+        <w:rPr/>
+      </w:pPr>
+      <w:r>
+        <w:rPr>
+          <w:u w:val="single"/>
+        </w:rPr>
+        <w:t>Ação do sistema</w:t>
+      </w:r>
+      <w:r>
+        <w:rPr/>
+        <w:t xml:space="preserve">: </w:t>
+      </w:r>
+      <w:r>
+        <w:rPr/>
+        <w:t>Valida formulário e p</w:t>
+      </w:r>
+      <w:r>
+        <w:rPr/>
+        <w:t xml:space="preserve">ersiste informações no banco </w:t>
       </w:r>
     </w:p>
     <w:p>
@@ -292,8 +406,55 @@
         <w:rPr/>
       </w:pPr>
       <w:r>
-        <w:rPr/>
-        <w:t>Desabilitar caminhão: Usuário da transportadora desabilita caminhão.</w:t>
+        <w:rPr>
+          <w:b/>
+          <w:bCs/>
+        </w:rPr>
+        <w:t>Desabilitar caminhão</w:t>
+      </w:r>
+      <w:r>
+        <w:rPr/>
+        <w:t>: Usuário da transportadora desabilita caminhão.</w:t>
+      </w:r>
+    </w:p>
+    <w:p>
+      <w:pPr>
+        <w:pStyle w:val="Normal"/>
+        <w:numPr>
+          <w:ilvl w:val="1"/>
+          <w:numId w:val="1"/>
+        </w:numPr>
+        <w:rPr/>
+      </w:pPr>
+      <w:r>
+        <w:rPr>
+          <w:u w:val="single"/>
+        </w:rPr>
+        <w:t>Ação do usuário</w:t>
+      </w:r>
+      <w:r>
+        <w:rPr/>
+        <w:t>: Acessa a tela de cadastro de caminhões, localiza o caminhão desejado e seleciona opção ‘caminhão inativo’.</w:t>
+      </w:r>
+    </w:p>
+    <w:p>
+      <w:pPr>
+        <w:pStyle w:val="Normal"/>
+        <w:numPr>
+          <w:ilvl w:val="1"/>
+          <w:numId w:val="1"/>
+        </w:numPr>
+        <w:rPr/>
+      </w:pPr>
+      <w:r>
+        <w:rPr>
+          <w:u w:val="single"/>
+        </w:rPr>
+        <w:t>Ação do sistema</w:t>
+      </w:r>
+      <w:r>
+        <w:rPr/>
+        <w:t>: Sistema persiste informação no bando de dados e não permite mais o uso deste caminhão nos processos do sistema.</w:t>
       </w:r>
     </w:p>
     <w:p>
@@ -306,8 +467,71 @@
         <w:rPr/>
       </w:pPr>
       <w:r>
-        <w:rPr/>
-        <w:t xml:space="preserve">Aceitar solicitação de caminhão: Usuário da transportadora aceita pedido de caminhão feito pela Rigesa. </w:t>
+        <w:rPr>
+          <w:b/>
+          <w:bCs/>
+        </w:rPr>
+        <w:t>Aceitar</w:t>
+      </w:r>
+      <w:r>
+        <w:rPr>
+          <w:b/>
+          <w:bCs/>
+        </w:rPr>
+        <w:t xml:space="preserve"> ou recusar</w:t>
+      </w:r>
+      <w:r>
+        <w:rPr>
+          <w:b/>
+          <w:bCs/>
+        </w:rPr>
+        <w:t xml:space="preserve"> solicitação de caminhão</w:t>
+      </w:r>
+      <w:r>
+        <w:rPr/>
+        <w:t>: Usuário da transportadora aceita pedido de caminhão feito pela Rigesa.</w:t>
+      </w:r>
+    </w:p>
+    <w:p>
+      <w:pPr>
+        <w:pStyle w:val="Normal"/>
+        <w:numPr>
+          <w:ilvl w:val="1"/>
+          <w:numId w:val="1"/>
+        </w:numPr>
+        <w:rPr/>
+      </w:pPr>
+      <w:r>
+        <w:rPr>
+          <w:u w:val="single"/>
+        </w:rPr>
+        <w:t>Ação do usuário</w:t>
+      </w:r>
+      <w:r>
+        <w:rPr/>
+        <w:t>: Acessa a home/placar do sistema, verifica a solicitação e clica em aceitar caso seja possível.</w:t>
+      </w:r>
+    </w:p>
+    <w:p>
+      <w:pPr>
+        <w:pStyle w:val="Normal"/>
+        <w:numPr>
+          <w:ilvl w:val="1"/>
+          <w:numId w:val="1"/>
+        </w:numPr>
+        <w:rPr/>
+      </w:pPr>
+      <w:r>
+        <w:rPr>
+          <w:b w:val="false"/>
+          <w:bCs w:val="false"/>
+          <w:u w:val="single"/>
+        </w:rPr>
+        <w:t>Ação do sistema</w:t>
+      </w:r>
+      <w:r>
+        <w:rPr/>
+        <w:t>: Sistema apresenta a solicitação de caminhão no placar somente para os usuários da transportadora que está na vez de transportar a carga. Caso usuário aceite, o sistema faz o cálculo do placar e persiste informações no banco. Caso o usuário da vez recuse a carga, o sistema transfere a vez para a outra empresa, apresentando alerta e informações no placar para estes usuários.</w:t>
       </w:r>
     </w:p>
     <w:p>
@@ -320,8 +544,55 @@
         <w:rPr/>
       </w:pPr>
       <w:r>
-        <w:rPr/>
-        <w:t>Recusar solicitação de caminhão: Usuário cancela o aceite de solicitação de caminhão.]</w:t>
+        <w:rPr>
+          <w:b/>
+          <w:bCs/>
+        </w:rPr>
+        <w:t>Solicitar caminhão</w:t>
+      </w:r>
+      <w:r>
+        <w:rPr/>
+        <w:t>: Empresa Rigesa faz a solicitação de caminhão.</w:t>
+      </w:r>
+    </w:p>
+    <w:p>
+      <w:pPr>
+        <w:pStyle w:val="Normal"/>
+        <w:numPr>
+          <w:ilvl w:val="1"/>
+          <w:numId w:val="1"/>
+        </w:numPr>
+        <w:rPr/>
+      </w:pPr>
+      <w:r>
+        <w:rPr>
+          <w:u w:val="single"/>
+        </w:rPr>
+        <w:t>Ação do usuário</w:t>
+      </w:r>
+      <w:r>
+        <w:rPr/>
+        <w:t>: usuário da empresa Rigesa acessa a tela de solicitação de caminhão, preenche o formulário com os dados necessários e clica em ‘solicitar’.</w:t>
+      </w:r>
+    </w:p>
+    <w:p>
+      <w:pPr>
+        <w:pStyle w:val="Normal"/>
+        <w:numPr>
+          <w:ilvl w:val="1"/>
+          <w:numId w:val="1"/>
+        </w:numPr>
+        <w:rPr/>
+      </w:pPr>
+      <w:r>
+        <w:rPr>
+          <w:u w:val="single"/>
+        </w:rPr>
+        <w:t>Ação do sistema</w:t>
+      </w:r>
+      <w:r>
+        <w:rPr/>
+        <w:t>: Sistema persiste informações no banco e alerta o usuário da transportadora que está na vez.</w:t>
       </w:r>
     </w:p>
     <w:p>
@@ -334,7 +605,55 @@
         <w:rPr/>
       </w:pPr>
       <w:r>
-        <w:rPr/>
+        <w:rPr>
+          <w:b/>
+          <w:bCs/>
+        </w:rPr>
+        <w:t>Cancelar solicitação de caminhão</w:t>
+      </w:r>
+      <w:r>
+        <w:rPr/>
+        <w:t>: permite que o usuário da empresa Rigesa cancele a solicitação de caminhão.</w:t>
+      </w:r>
+    </w:p>
+    <w:p>
+      <w:pPr>
+        <w:pStyle w:val="Normal"/>
+        <w:numPr>
+          <w:ilvl w:val="1"/>
+          <w:numId w:val="1"/>
+        </w:numPr>
+        <w:rPr/>
+      </w:pPr>
+      <w:r>
+        <w:rPr>
+          <w:u w:val="single"/>
+        </w:rPr>
+        <w:t>Ação do usuário</w:t>
+      </w:r>
+      <w:r>
+        <w:rPr/>
+        <w:t>: usuário acessa a home/placar e clica em cancelar solicitação.</w:t>
+      </w:r>
+    </w:p>
+    <w:p>
+      <w:pPr>
+        <w:pStyle w:val="Normal"/>
+        <w:numPr>
+          <w:ilvl w:val="1"/>
+          <w:numId w:val="1"/>
+        </w:numPr>
+        <w:rPr/>
+      </w:pPr>
+      <w:r>
+        <w:rPr>
+          <w:u w:val="single"/>
+        </w:rPr>
+        <w:t>Ação do sistema</w:t>
+      </w:r>
+      <w:r>
+        <w:rPr/>
+        <w:t>: Sistema persiste informações na base de dados. Caso a solicitação tenha sido aceita por alguma transportadora, esta é informada que a solicitação foi cancelada. Caso ninguém tenha aceitado, o sistema deixa de apresentar solicitação no placar.</w:t>
       </w:r>
     </w:p>
     <w:sectPr>
@@ -344,6 +663,7 @@
       <w:pgNumType w:fmt="decimal"/>
       <w:formProt w:val="false"/>
       <w:textDirection w:val="lrTb"/>
+      <w:docGrid w:type="default" w:linePitch="100" w:charSpace="0"/>
     </w:sectPr>
   </w:body>
 </w:document>
@@ -363,7 +683,6 @@
         </w:tabs>
         <w:ind w:left="720" w:hanging="360"/>
       </w:pPr>
-      <w:rPr/>
     </w:lvl>
     <w:lvl w:ilvl="1">
       <w:start w:val="1"/>
@@ -602,15 +921,12 @@
       <w:rPr>
         <w:rFonts w:ascii="Liberation Serif" w:hAnsi="Liberation Serif" w:eastAsia="SimSun" w:cs="Arial"/>
         <w:kern w:val="2"/>
-        <w:sz w:val="24"/>
         <w:szCs w:val="24"/>
         <w:lang w:val="pt-BR" w:eastAsia="zh-CN" w:bidi="hi-IN"/>
       </w:rPr>
     </w:rPrDefault>
     <w:pPrDefault>
-      <w:pPr>
-        <w:widowControl/>
-      </w:pPr>
+      <w:pPr/>
     </w:pPrDefault>
   </w:docDefaults>
   <w:style w:type="paragraph" w:styleId="Normal">
@@ -618,10 +934,12 @@
     <w:qFormat/>
     <w:pPr>
       <w:widowControl/>
+      <w:bidi w:val="0"/>
+      <w:jc w:val="left"/>
     </w:pPr>
     <w:rPr>
       <w:rFonts w:ascii="Liberation Serif" w:hAnsi="Liberation Serif" w:eastAsia="SimSun" w:cs="Arial"/>
-      <w:color w:val="auto"/>
+      <w:color w:val="00000A"/>
       <w:kern w:val="2"/>
       <w:sz w:val="24"/>
       <w:szCs w:val="24"/>
@@ -639,6 +957,62 @@
     <w:name w:val="Símbolos de numeração"/>
     <w:qFormat/>
     <w:rPr/>
+  </w:style>
+  <w:style w:type="character" w:styleId="ListLabel1">
+    <w:name w:val="ListLabel 1"/>
+    <w:qFormat/>
+    <w:rPr>
+      <w:rFonts w:cs="OpenSymbol"/>
+    </w:rPr>
+  </w:style>
+  <w:style w:type="character" w:styleId="ListLabel2">
+    <w:name w:val="ListLabel 2"/>
+    <w:qFormat/>
+    <w:rPr>
+      <w:rFonts w:cs="OpenSymbol"/>
+    </w:rPr>
+  </w:style>
+  <w:style w:type="character" w:styleId="ListLabel3">
+    <w:name w:val="ListLabel 3"/>
+    <w:qFormat/>
+    <w:rPr>
+      <w:rFonts w:cs="OpenSymbol"/>
+    </w:rPr>
+  </w:style>
+  <w:style w:type="character" w:styleId="ListLabel4">
+    <w:name w:val="ListLabel 4"/>
+    <w:qFormat/>
+    <w:rPr>
+      <w:rFonts w:cs="OpenSymbol"/>
+    </w:rPr>
+  </w:style>
+  <w:style w:type="character" w:styleId="ListLabel5">
+    <w:name w:val="ListLabel 5"/>
+    <w:qFormat/>
+    <w:rPr>
+      <w:rFonts w:cs="OpenSymbol"/>
+    </w:rPr>
+  </w:style>
+  <w:style w:type="character" w:styleId="ListLabel6">
+    <w:name w:val="ListLabel 6"/>
+    <w:qFormat/>
+    <w:rPr>
+      <w:rFonts w:cs="OpenSymbol"/>
+    </w:rPr>
+  </w:style>
+  <w:style w:type="character" w:styleId="ListLabel7">
+    <w:name w:val="ListLabel 7"/>
+    <w:qFormat/>
+    <w:rPr>
+      <w:rFonts w:cs="OpenSymbol"/>
+    </w:rPr>
+  </w:style>
+  <w:style w:type="character" w:styleId="ListLabel8">
+    <w:name w:val="ListLabel 8"/>
+    <w:qFormat/>
+    <w:rPr>
+      <w:rFonts w:cs="OpenSymbol"/>
+    </w:rPr>
   </w:style>
   <w:style w:type="paragraph" w:styleId="Ttulo">
     <w:name w:val="Título"/>

</xml_diff>